<commit_message>
Test and inteface GUI
</commit_message>
<xml_diff>
--- a/docs/Requerimientos funcionales.docx
+++ b/docs/Requerimientos funcionales.docx
@@ -28,6 +28,9 @@
       <w:r>
         <w:t>Leer la cantidad de ordenadores que tiene el usuario</w:t>
       </w:r>
+      <w:r>
+        <w:t>.</w:t>
+      </w:r>
     </w:p>
     <w:p>
       <w:r>
@@ -40,6 +43,9 @@
       <w:r>
         <w:t>Leer cada una de las conexiones de la red de ordenadores del usuario</w:t>
       </w:r>
+      <w:r>
+        <w:t>.</w:t>
+      </w:r>
     </w:p>
     <w:p>
       <w:r>
@@ -50,7 +56,25 @@
         <w:t xml:space="preserve">RF3. </w:t>
       </w:r>
       <w:r>
-        <w:t>Mostrar la velocidad a la que viaja un paquete de datos de un ordenador a otro, conocido como latencia</w:t>
+        <w:t>Determinar el recorrido y el tiempo mínimo</w:t>
+      </w:r>
+      <w:r>
+        <w:t xml:space="preserve"> </w:t>
+      </w:r>
+      <w:r>
+        <w:t>que le toma</w:t>
+      </w:r>
+      <w:r>
+        <w:t xml:space="preserve"> un paquete de datos </w:t>
+      </w:r>
+      <w:r>
+        <w:t xml:space="preserve">viajar </w:t>
+      </w:r>
+      <w:r>
+        <w:t>de un ordenador a otro, conocido como latencia</w:t>
+      </w:r>
+      <w:r>
+        <w:t>.</w:t>
       </w:r>
     </w:p>
     <w:p>
@@ -64,6 +88,9 @@
       <w:r>
         <w:t>Mostrar cuales son las mejores conexiones que deberían permanecer para tener n-1 conexiones, como n siendo la cantidad de ordenadores, de forma que se ahorren recursos al no tener exceso de conexiones</w:t>
       </w:r>
+      <w:r>
+        <w:t>.</w:t>
+      </w:r>
     </w:p>
     <w:p>
       <w:r>
@@ -76,6 +103,9 @@
       <w:r>
         <w:t>Agregar un nuevo ordenador a la red de ordenadores</w:t>
       </w:r>
+      <w:r>
+        <w:t>.</w:t>
+      </w:r>
     </w:p>
     <w:p>
       <w:r>
@@ -88,6 +118,9 @@
       <w:r>
         <w:t>Agregar una nueva conexión a la red de ordenadores</w:t>
       </w:r>
+      <w:r>
+        <w:t>.</w:t>
+      </w:r>
     </w:p>
     <w:p>
       <w:r>
@@ -100,6 +133,9 @@
       <w:r>
         <w:t>Eliminar un ordenador junto a todas sus conexiones</w:t>
       </w:r>
+      <w:r>
+        <w:t>.</w:t>
+      </w:r>
     </w:p>
     <w:p>
       <w:r>
@@ -111,6 +147,35 @@
       </w:r>
       <w:r>
         <w:t>Eliminar una conexión de la red de ordenadores</w:t>
+      </w:r>
+      <w:r>
+        <w:t>.</w:t>
+      </w:r>
+    </w:p>
+    <w:p>
+      <w:r>
+        <w:rPr>
+          <w:b/>
+          <w:bCs/>
+        </w:rPr>
+        <w:t>RF</w:t>
+      </w:r>
+      <w:r>
+        <w:rPr>
+          <w:b/>
+          <w:bCs/>
+        </w:rPr>
+        <w:t>9</w:t>
+      </w:r>
+      <w:r>
+        <w:rPr>
+          <w:b/>
+          <w:bCs/>
+        </w:rPr>
+        <w:t xml:space="preserve">. </w:t>
+      </w:r>
+      <w:r>
+        <w:t>Buscar la información de un ordenador dado su número de serie.</w:t>
       </w:r>
     </w:p>
     <w:p>

</xml_diff>